<commit_message>
Added tour information for each participant
</commit_message>
<xml_diff>
--- a/User Testing/Participant1.docx
+++ b/User Testing/Participant1.docx
@@ -2,6 +2,181 @@
 <file path=word/document.xml><?xml version="1.0" encoding="utf-8"?>
 <w:document xmlns:wpc="http://schemas.microsoft.com/office/word/2010/wordprocessingCanvas" xmlns:cx="http://schemas.microsoft.com/office/drawing/2014/chartex" xmlns:cx1="http://schemas.microsoft.com/office/drawing/2015/9/8/chartex" xmlns:cx2="http://schemas.microsoft.com/office/drawing/2015/10/21/chartex" xmlns:cx3="http://schemas.microsoft.com/office/drawing/2016/5/9/chartex" xmlns:cx4="http://schemas.microsoft.com/office/drawing/2016/5/10/chartex" xmlns:cx5="http://schemas.microsoft.com/office/drawing/2016/5/11/chartex" xmlns:cx6="http://schemas.microsoft.com/office/drawing/2016/5/12/chartex" xmlns:cx7="http://schemas.microsoft.com/office/drawing/2016/5/13/chartex" xmlns:cx8="http://schemas.microsoft.com/office/drawing/2016/5/14/chartex" xmlns:mc="http://schemas.openxmlformats.org/markup-compatibility/2006" xmlns:aink="http://schemas.microsoft.com/office/drawing/2016/ink" xmlns:am3d="http://schemas.microsoft.com/office/drawing/2017/model3d" xmlns:o="urn:schemas-microsoft-com:office:office" xmlns:r="http://schemas.openxmlformats.org/officeDocument/2006/relationships" xmlns:m="http://schemas.openxmlformats.org/officeDocument/2006/math" xmlns:v="urn:schemas-microsoft-com:vml" xmlns:wp14="http://schemas.microsoft.com/office/word/2010/wordprocessingDrawing" xmlns:wp="http://schemas.openxmlformats.org/drawingml/2006/wordprocessingDrawing" xmlns:w10="urn:schemas-microsoft-com:office:word" xmlns:w="http://schemas.openxmlformats.org/wordprocessingml/2006/main" xmlns:w14="http://schemas.microsoft.com/office/word/2010/wordml" xmlns:w15="http://schemas.microsoft.com/office/word/2012/wordml" xmlns:w16cex="http://schemas.microsoft.com/office/word/2018/wordml/cex" xmlns:w16cid="http://schemas.microsoft.com/office/word/2016/wordml/cid" xmlns:w16="http://schemas.microsoft.com/office/word/2018/wordml" xmlns:w16se="http://schemas.microsoft.com/office/word/2015/wordml/symex" xmlns:wpg="http://schemas.microsoft.com/office/word/2010/wordprocessingGroup" xmlns:wpi="http://schemas.microsoft.com/office/word/2010/wordprocessingInk" xmlns:wne="http://schemas.microsoft.com/office/word/2006/wordml" xmlns:wps="http://schemas.microsoft.com/office/word/2010/wordprocessingShape" mc:Ignorable="w14 w15 w16se w16cid w16 w16cex wp14">
   <w:body>
+    <w:p>
+      <w:pPr>
+        <w:pStyle w:val="Heading2"/>
+        <w:numPr>
+          <w:ilvl w:val="0"/>
+          <w:numId w:val="2"/>
+        </w:numPr>
+      </w:pPr>
+      <w:r>
+        <w:t>Tour information</w:t>
+      </w:r>
+    </w:p>
+    <w:p>
+      <w:r>
+        <w:t>Static Path: Life Sciences</w:t>
+      </w:r>
+    </w:p>
+    <w:p>
+      <w:r>
+        <w:t>Time spent on Dynamic Path: 26 min</w:t>
+      </w:r>
+    </w:p>
+    <w:p>
+      <w:r>
+        <w:t>Time spent on Static Path: 10 min</w:t>
+      </w:r>
+    </w:p>
+    <w:p>
+      <w:pPr>
+        <w:rPr>
+          <w:color w:val="7030A0"/>
+        </w:rPr>
+      </w:pPr>
+      <w:r>
+        <w:t xml:space="preserve">Dynamic route order: </w:t>
+      </w:r>
+      <w:r>
+        <w:rPr>
+          <w:color w:val="70AD47" w:themeColor="accent6"/>
+        </w:rPr>
+        <w:t xml:space="preserve">Life Sciences Complex -&gt; Belmont flats &amp; Tower -&gt; Library and Learning Centre -&gt; </w:t>
+      </w:r>
+      <w:proofErr w:type="spellStart"/>
+      <w:r>
+        <w:rPr>
+          <w:color w:val="70AD47" w:themeColor="accent6"/>
+        </w:rPr>
+        <w:t>Scrymgeour</w:t>
+      </w:r>
+      <w:proofErr w:type="spellEnd"/>
+      <w:r>
+        <w:rPr>
+          <w:color w:val="70AD47" w:themeColor="accent6"/>
+        </w:rPr>
+        <w:t xml:space="preserve"> Building </w:t>
+      </w:r>
+      <w:r>
+        <w:rPr>
+          <w:color w:val="5B9BD5" w:themeColor="accent5"/>
+        </w:rPr>
+        <w:t xml:space="preserve">-&gt; Bonar Hall -&gt; Tower Building -&gt; Old Technical Institute -&gt; </w:t>
+      </w:r>
+      <w:proofErr w:type="spellStart"/>
+      <w:r>
+        <w:rPr>
+          <w:color w:val="5B9BD5" w:themeColor="accent5"/>
+        </w:rPr>
+        <w:t>Ellenbank</w:t>
+      </w:r>
+      <w:proofErr w:type="spellEnd"/>
+      <w:r>
+        <w:rPr>
+          <w:color w:val="5B9BD5" w:themeColor="accent5"/>
+        </w:rPr>
+        <w:t xml:space="preserve"> &amp; Union Mount - &gt; Carnegie Building -&gt; The Chaplaincy Centre -&gt; Dalhousie Building </w:t>
+      </w:r>
+      <w:r>
+        <w:rPr>
+          <w:color w:val="7030A0"/>
+        </w:rPr>
+        <w:t>-&gt; Queen Mother Building -&gt; DUSA The Union</w:t>
+      </w:r>
+    </w:p>
+    <w:p>
+      <w:pPr>
+        <w:rPr>
+          <w:color w:val="ED7D31" w:themeColor="accent2"/>
+        </w:rPr>
+      </w:pPr>
+      <w:r>
+        <w:t>Static route order</w:t>
+      </w:r>
+      <w:r>
+        <w:rPr>
+          <w:color w:val="ED7D31" w:themeColor="accent2"/>
+        </w:rPr>
+        <w:t xml:space="preserve">: </w:t>
+      </w:r>
+      <w:r>
+        <w:rPr>
+          <w:color w:val="ED7D31" w:themeColor="accent2"/>
+        </w:rPr>
+        <w:t>Institute of Sport &amp; Exercise (ISE)</w:t>
+      </w:r>
+      <w:r>
+        <w:rPr>
+          <w:color w:val="ED7D31" w:themeColor="accent2"/>
+        </w:rPr>
+        <w:t xml:space="preserve"> -&gt; </w:t>
+      </w:r>
+      <w:proofErr w:type="spellStart"/>
+      <w:r>
+        <w:rPr>
+          <w:color w:val="ED7D31" w:themeColor="accent2"/>
+        </w:rPr>
+        <w:t>Hawkhill</w:t>
+      </w:r>
+      <w:proofErr w:type="spellEnd"/>
+      <w:r>
+        <w:rPr>
+          <w:color w:val="ED7D31" w:themeColor="accent2"/>
+        </w:rPr>
+        <w:t xml:space="preserve"> House -&gt; Old Medical School</w:t>
+      </w:r>
+    </w:p>
+    <w:p/>
+    <w:p>
+      <w:r>
+        <w:t>Legend:</w:t>
+      </w:r>
+    </w:p>
+    <w:p>
+      <w:r>
+        <w:t xml:space="preserve">Life Sciences Path – </w:t>
+      </w:r>
+      <w:r>
+        <w:rPr>
+          <w:color w:val="ED7D31" w:themeColor="accent2"/>
+        </w:rPr>
+        <w:t>Orange</w:t>
+      </w:r>
+    </w:p>
+    <w:p>
+      <w:r>
+        <w:t xml:space="preserve">Formal and Applied Sciences – </w:t>
+      </w:r>
+      <w:r>
+        <w:rPr>
+          <w:color w:val="7030A0"/>
+        </w:rPr>
+        <w:t>Purple</w:t>
+      </w:r>
+    </w:p>
+    <w:p>
+      <w:r>
+        <w:t xml:space="preserve">Social Sciences – </w:t>
+      </w:r>
+      <w:r>
+        <w:rPr>
+          <w:color w:val="4472C4" w:themeColor="accent1"/>
+        </w:rPr>
+        <w:t>Blue</w:t>
+      </w:r>
+    </w:p>
+    <w:p>
+      <w:r>
+        <w:t xml:space="preserve">Art &amp; Design - </w:t>
+      </w:r>
+      <w:r>
+        <w:rPr>
+          <w:color w:val="70AD47" w:themeColor="accent6"/>
+        </w:rPr>
+        <w:t>Green</w:t>
+      </w:r>
+    </w:p>
     <w:p>
       <w:pPr>
         <w:pStyle w:val="Heading2"/>
@@ -634,13 +809,7 @@
         <w:t>Engagement Score</w:t>
       </w:r>
       <w:r>
-        <w:t xml:space="preserve"> = 5</w:t>
-      </w:r>
-      <w:r>
-        <w:t>3</w:t>
-      </w:r>
-      <w:r>
-        <w:t xml:space="preserve"> / 8 = </w:t>
+        <w:t xml:space="preserve"> = 53 / 8 = </w:t>
       </w:r>
       <w:r>
         <w:rPr>
@@ -660,13 +829,7 @@
         <w:t>Engrossment Score</w:t>
       </w:r>
       <w:r>
-        <w:t xml:space="preserve"> = </w:t>
-      </w:r>
-      <w:r>
-        <w:t>41</w:t>
-      </w:r>
-      <w:r>
-        <w:t xml:space="preserve"> / 6 = </w:t>
+        <w:t xml:space="preserve"> = 41 / 6 = </w:t>
       </w:r>
       <w:r>
         <w:rPr>
@@ -694,13 +857,7 @@
         <w:t>Total Immersion Score</w:t>
       </w:r>
       <w:r>
-        <w:t xml:space="preserve"> = 4</w:t>
-      </w:r>
-      <w:r>
-        <w:t>8</w:t>
-      </w:r>
-      <w:r>
-        <w:t xml:space="preserve"> / 7 = </w:t>
+        <w:t xml:space="preserve"> = 48 / 7 = </w:t>
       </w:r>
       <w:r>
         <w:rPr>
@@ -944,60 +1101,618 @@
         <w:ind w:left="1418" w:hanging="1418"/>
       </w:pPr>
       <w:r>
+        <w:t>Respondent:</w:t>
+      </w:r>
+      <w:r>
+        <w:tab/>
+        <w:t xml:space="preserve">Very. I thought it was like, </w:t>
+      </w:r>
+      <w:proofErr w:type="gramStart"/>
+      <w:r>
+        <w:t>really easy</w:t>
+      </w:r>
+      <w:proofErr w:type="gramEnd"/>
+      <w:r>
+        <w:t xml:space="preserve"> to see kind of what you had to do. And I really liked the window thing</w:t>
+      </w:r>
+      <w:r>
+        <w:t xml:space="preserve"> [Portal interaction</w:t>
+      </w:r>
+      <w:r>
+        <w:t>]</w:t>
+      </w:r>
+      <w:r>
+        <w:t>. That was like my favourite bit. See</w:t>
+      </w:r>
+      <w:r>
+        <w:t>,</w:t>
+      </w:r>
+      <w:r>
+        <w:t xml:space="preserve"> when I figured out you could walk through it, then I was like —</w:t>
+      </w:r>
+      <w:proofErr w:type="gramStart"/>
+      <w:r>
+        <w:t>.</w:t>
+      </w:r>
+      <w:r>
+        <w:t xml:space="preserve">  </w:t>
+      </w:r>
+      <w:proofErr w:type="gramEnd"/>
+      <w:r>
+        <w:t xml:space="preserve">I think because like before, to be fair, I had a couch in the way so I couldn’t, but when it first </w:t>
+      </w:r>
+      <w:proofErr w:type="gramStart"/>
+      <w:r>
+        <w:t>happened</w:t>
+      </w:r>
+      <w:proofErr w:type="gramEnd"/>
+      <w:r>
+        <w:t xml:space="preserve"> I was like</w:t>
+      </w:r>
+      <w:r>
+        <w:t>,</w:t>
+      </w:r>
+      <w:r>
+        <w:t xml:space="preserve"> super cool. </w:t>
+      </w:r>
+    </w:p>
+    <w:p>
+      <w:pPr>
+        <w:spacing w:before="100" w:beforeAutospacing="1" w:after="0" w:line="240" w:lineRule="auto"/>
+        <w:ind w:left="1418" w:hanging="1418"/>
+      </w:pPr>
+      <w:r>
+        <w:t>Interviewer:</w:t>
+      </w:r>
+      <w:r>
+        <w:tab/>
+        <w:t>How did you like the icons and the user interface? Was that relatively intuitive?</w:t>
+      </w:r>
+    </w:p>
+    <w:p>
+      <w:pPr>
+        <w:spacing w:before="100" w:beforeAutospacing="1" w:after="0" w:line="240" w:lineRule="auto"/>
+        <w:ind w:left="1418" w:hanging="1418"/>
+      </w:pPr>
+      <w:r>
+        <w:t>Respondent:</w:t>
+      </w:r>
+      <w:r>
+        <w:tab/>
+        <w:t>Yes.</w:t>
+      </w:r>
+    </w:p>
+    <w:p>
+      <w:pPr>
+        <w:spacing w:before="100" w:beforeAutospacing="1" w:after="0" w:line="240" w:lineRule="auto"/>
+        <w:ind w:left="1418" w:hanging="1418"/>
+      </w:pPr>
+      <w:r>
+        <w:t>Interviewer:</w:t>
+      </w:r>
+      <w:r>
+        <w:tab/>
+        <w:t xml:space="preserve">Were there any elements in the application that were out of place for you or </w:t>
+      </w:r>
+      <w:r>
+        <w:t>did not</w:t>
+      </w:r>
+      <w:r>
+        <w:t xml:space="preserve"> feel right?</w:t>
+      </w:r>
+    </w:p>
+    <w:p>
+      <w:pPr>
+        <w:spacing w:before="100" w:beforeAutospacing="1" w:after="0" w:line="240" w:lineRule="auto"/>
+        <w:ind w:left="1418" w:hanging="1418"/>
+      </w:pPr>
+      <w:r>
+        <w:t xml:space="preserve">Respondent: </w:t>
+      </w:r>
+      <w:r>
+        <w:tab/>
+        <w:t>No.</w:t>
+      </w:r>
+    </w:p>
+    <w:p>
+      <w:pPr>
+        <w:spacing w:before="100" w:beforeAutospacing="1" w:after="0" w:line="240" w:lineRule="auto"/>
+        <w:ind w:left="1418" w:hanging="1418"/>
+      </w:pPr>
+      <w:r>
+        <w:t>Interviewer:</w:t>
+      </w:r>
+      <w:r>
+        <w:tab/>
+        <w:t>Have you used Augmented Reality before?</w:t>
+      </w:r>
+    </w:p>
+    <w:p>
+      <w:pPr>
+        <w:spacing w:before="100" w:beforeAutospacing="1" w:after="0" w:line="240" w:lineRule="auto"/>
+        <w:ind w:left="1418" w:hanging="1418"/>
+      </w:pPr>
+      <w:r>
+        <w:t>Respondent:</w:t>
+      </w:r>
+      <w:r>
+        <w:tab/>
+        <w:t>No.</w:t>
+      </w:r>
+    </w:p>
+    <w:p>
+      <w:pPr>
+        <w:spacing w:before="100" w:beforeAutospacing="1" w:after="0" w:line="240" w:lineRule="auto"/>
+        <w:ind w:left="1418" w:hanging="1418"/>
+      </w:pPr>
+      <w:r>
+        <w:t>Interviewer:</w:t>
+      </w:r>
+      <w:r>
+        <w:tab/>
+        <w:t>Did you have any issues understanding the controls?</w:t>
+      </w:r>
+    </w:p>
+    <w:p>
+      <w:pPr>
+        <w:spacing w:before="100" w:beforeAutospacing="1" w:after="0" w:line="240" w:lineRule="auto"/>
+        <w:ind w:left="1418" w:hanging="1418"/>
+      </w:pPr>
+      <w:r>
+        <w:t>Respondent:</w:t>
+      </w:r>
+      <w:r>
+        <w:tab/>
+        <w:t>No</w:t>
+      </w:r>
+      <w:r>
+        <w:t>.</w:t>
+      </w:r>
+      <w:r>
+        <w:t xml:space="preserve"> I think to get started, a little bit, because I was like </w:t>
+      </w:r>
+      <w:r>
+        <w:t>“</w:t>
+      </w:r>
+      <w:r>
+        <w:t>where do I click</w:t>
+      </w:r>
+      <w:r>
+        <w:t>”</w:t>
+      </w:r>
+      <w:r>
+        <w:t xml:space="preserve">, </w:t>
+      </w:r>
+      <w:r>
+        <w:t>“</w:t>
+      </w:r>
+      <w:r>
+        <w:t>do I click anything</w:t>
+      </w:r>
+      <w:r>
+        <w:t>”</w:t>
+      </w:r>
+      <w:r>
+        <w:t xml:space="preserve">, but after I figured it out it was </w:t>
+      </w:r>
+      <w:proofErr w:type="gramStart"/>
+      <w:r>
+        <w:t>really easy</w:t>
+      </w:r>
+      <w:proofErr w:type="gramEnd"/>
+      <w:r>
+        <w:t>.</w:t>
+      </w:r>
+    </w:p>
+    <w:p>
+      <w:pPr>
+        <w:spacing w:before="100" w:beforeAutospacing="1" w:after="0" w:line="240" w:lineRule="auto"/>
+        <w:ind w:left="1418" w:hanging="1418"/>
+      </w:pPr>
+      <w:r>
+        <w:t>Interviewer:</w:t>
+      </w:r>
+      <w:r>
+        <w:tab/>
+        <w:t>Yeah, the thing is with Augmented Reality is that no one has used it before, so no one know</w:t>
+      </w:r>
+      <w:r>
+        <w:t>s</w:t>
+      </w:r>
+      <w:r>
+        <w:t xml:space="preserve"> what to do. Were the gestures accurate? Did you have issues at any point?</w:t>
+      </w:r>
+    </w:p>
+    <w:p>
+      <w:pPr>
+        <w:spacing w:before="100" w:beforeAutospacing="1" w:after="0" w:line="240" w:lineRule="auto"/>
+        <w:ind w:left="1418" w:hanging="1418"/>
+      </w:pPr>
+      <w:r>
+        <w:lastRenderedPageBreak/>
+        <w:t xml:space="preserve">Respondent: </w:t>
+      </w:r>
+      <w:r>
+        <w:tab/>
+        <w:t>No, no.</w:t>
+      </w:r>
+    </w:p>
+    <w:p>
+      <w:pPr>
+        <w:spacing w:before="100" w:beforeAutospacing="1" w:after="0" w:line="240" w:lineRule="auto"/>
+        <w:ind w:left="1418" w:hanging="1418"/>
+      </w:pPr>
+      <w:r>
+        <w:t xml:space="preserve">Interviewer: </w:t>
+      </w:r>
+      <w:r>
+        <w:tab/>
+        <w:t>Were the directions easy to follow?</w:t>
+      </w:r>
+    </w:p>
+    <w:p>
+      <w:pPr>
+        <w:spacing w:before="100" w:beforeAutospacing="1" w:after="0" w:line="240" w:lineRule="auto"/>
+        <w:ind w:left="1418" w:hanging="1418"/>
+      </w:pPr>
+      <w:r>
+        <w:t>Respondent:</w:t>
+      </w:r>
+      <w:r>
+        <w:tab/>
+        <w:t>Yes.</w:t>
+      </w:r>
+    </w:p>
+    <w:p>
+      <w:pPr>
+        <w:spacing w:before="100" w:beforeAutospacing="1" w:after="0" w:line="240" w:lineRule="auto"/>
+        <w:ind w:left="1418" w:hanging="1418"/>
+      </w:pPr>
+      <w:r>
+        <w:t>Interviewer:</w:t>
+      </w:r>
+      <w:r>
+        <w:tab/>
+        <w:t>Were the elements easy to use? Think picture frames, meshes on the ground.</w:t>
+      </w:r>
+    </w:p>
+    <w:p>
+      <w:pPr>
+        <w:spacing w:before="100" w:beforeAutospacing="1" w:after="0" w:line="240" w:lineRule="auto"/>
+        <w:ind w:left="1418" w:hanging="1418"/>
+      </w:pPr>
+      <w:r>
+        <w:t>Respondent:</w:t>
+      </w:r>
+      <w:r>
+        <w:tab/>
+        <w:t>Yeah, definitely.</w:t>
+      </w:r>
+    </w:p>
+    <w:p>
+      <w:pPr>
+        <w:spacing w:before="100" w:beforeAutospacing="1" w:after="0" w:line="240" w:lineRule="auto"/>
+        <w:ind w:left="1418" w:hanging="1418"/>
+      </w:pPr>
+      <w:r>
+        <w:t>Interviewer:</w:t>
+      </w:r>
+      <w:r>
+        <w:tab/>
+        <w:t>In terms of the story, did you find yourself constantly engaged, wanting to see what</w:t>
+      </w:r>
+      <w:r>
+        <w:t xml:space="preserve"> is</w:t>
+      </w:r>
+      <w:r>
+        <w:t xml:space="preserve"> next?</w:t>
+      </w:r>
+    </w:p>
+    <w:p>
+      <w:pPr>
+        <w:spacing w:before="100" w:beforeAutospacing="1" w:after="0" w:line="240" w:lineRule="auto"/>
+        <w:ind w:left="1418" w:hanging="1418"/>
+      </w:pPr>
+      <w:r>
+        <w:t>Respondent:</w:t>
+      </w:r>
+      <w:r>
+        <w:tab/>
+        <w:t>Yeah, I never had them before, but I wanted the little things that you could read and watch</w:t>
+      </w:r>
+      <w:r>
+        <w:t xml:space="preserve"> [Pedestal interactions]</w:t>
+      </w:r>
+      <w:r>
+        <w:t>, but I did</w:t>
+      </w:r>
+      <w:r>
+        <w:t xml:space="preserve"> no</w:t>
+      </w:r>
+      <w:r>
+        <w:t xml:space="preserve">t normally get them. </w:t>
+      </w:r>
+    </w:p>
+    <w:p>
+      <w:pPr>
+        <w:spacing w:before="100" w:beforeAutospacing="1" w:after="0" w:line="240" w:lineRule="auto"/>
+        <w:ind w:left="1418" w:hanging="1418"/>
+      </w:pPr>
+      <w:r>
+        <w:t>Interviewer:</w:t>
+      </w:r>
+      <w:r>
+        <w:tab/>
+        <w:t>Did you find yourself disconnected at any point? Were you thinking “ah, this is out of place”?</w:t>
+      </w:r>
+    </w:p>
+    <w:p>
+      <w:pPr>
+        <w:spacing w:before="100" w:beforeAutospacing="1" w:after="0" w:line="240" w:lineRule="auto"/>
+        <w:ind w:left="1418" w:hanging="1418"/>
+      </w:pPr>
+      <w:r>
+        <w:t>Respondent:</w:t>
+      </w:r>
+      <w:r>
+        <w:tab/>
+      </w:r>
+      <w:r>
+        <w:t>N</w:t>
+      </w:r>
+      <w:r>
+        <w:t>o, I only, I was more kind of a bit annoyed when I had to click it again because I hit a wall, but obviously you would</w:t>
+      </w:r>
+      <w:r>
+        <w:t xml:space="preserve"> no</w:t>
+      </w:r>
+      <w:r>
+        <w:t>t get that when you are outside. It was more just the situation was like “oh, damn it, I have to do this again”.</w:t>
+      </w:r>
+    </w:p>
+    <w:p>
+      <w:pPr>
+        <w:spacing w:before="100" w:beforeAutospacing="1" w:after="0" w:line="240" w:lineRule="auto"/>
+        <w:ind w:left="1418" w:hanging="1418"/>
+      </w:pPr>
+      <w:r>
+        <w:t>Interviewer:</w:t>
+      </w:r>
+      <w:r>
+        <w:tab/>
+      </w:r>
+      <w:r>
+        <w:t xml:space="preserve">Yeah, </w:t>
+      </w:r>
+      <w:r>
+        <w:t>I had this issue with another participant, it would just disappear for them as it gets close to a wall. Did you take a decision out of curiosity at any point, rather than a logical one?</w:t>
+      </w:r>
+    </w:p>
+    <w:p>
+      <w:pPr>
+        <w:spacing w:before="100" w:beforeAutospacing="1" w:after="0" w:line="240" w:lineRule="auto"/>
+        <w:ind w:left="1418" w:hanging="1418"/>
+      </w:pPr>
+      <w:r>
+        <w:t>Respondent:</w:t>
+      </w:r>
+      <w:r>
+        <w:tab/>
+        <w:t>Yeah, I feel like near the end when I realised that you were going to say “that’s the last one”, then I went for something I was more interested in like the Old Medical School. I think that</w:t>
+      </w:r>
+      <w:r>
+        <w:t xml:space="preserve"> i</w:t>
+      </w:r>
+      <w:r>
+        <w:t xml:space="preserve">s more related because I am a medical student. I think an art person would have went to a different </w:t>
+      </w:r>
+      <w:r>
+        <w:t>place</w:t>
+      </w:r>
+      <w:r>
+        <w:t xml:space="preserve">. </w:t>
+      </w:r>
+    </w:p>
+    <w:p>
+      <w:pPr>
+        <w:spacing w:before="100" w:beforeAutospacing="1" w:after="0" w:line="240" w:lineRule="auto"/>
+        <w:ind w:left="1418" w:hanging="1418"/>
+      </w:pPr>
+      <w:r>
+        <w:t>Interviewer:</w:t>
+      </w:r>
+      <w:r>
+        <w:tab/>
+        <w:t>Were there any interactions that you tried out and did</w:t>
+      </w:r>
+      <w:r>
+        <w:t xml:space="preserve"> no</w:t>
+      </w:r>
+      <w:r>
+        <w:t>t yield any results?</w:t>
+      </w:r>
+    </w:p>
+    <w:p>
+      <w:pPr>
+        <w:spacing w:before="100" w:beforeAutospacing="1" w:after="0" w:line="240" w:lineRule="auto"/>
+        <w:ind w:left="1418" w:hanging="1418"/>
+      </w:pPr>
+      <w:r>
+        <w:t>Respondent:</w:t>
+      </w:r>
+      <w:r>
+        <w:tab/>
+        <w:t>Just the one that did</w:t>
+      </w:r>
+      <w:r>
+        <w:t xml:space="preserve"> no</w:t>
+      </w:r>
+      <w:r>
+        <w:t>t load.</w:t>
+      </w:r>
+      <w:r>
+        <w:t xml:space="preserve"> [talking about a Pedestal at Geddes Quadrangle]</w:t>
+      </w:r>
+    </w:p>
+    <w:p>
+      <w:pPr>
+        <w:spacing w:before="100" w:beforeAutospacing="1" w:after="0" w:line="240" w:lineRule="auto"/>
+        <w:ind w:left="1418" w:hanging="1418"/>
+      </w:pPr>
+      <w:r>
+        <w:t>Interviewer:</w:t>
+      </w:r>
+      <w:r>
+        <w:tab/>
+        <w:t>Yeah. Any points of the story that you wish you could explore more? Obviously</w:t>
+      </w:r>
+      <w:r>
+        <w:t>,</w:t>
+      </w:r>
+      <w:r>
+        <w:t xml:space="preserve"> Medical School being one of them.</w:t>
+      </w:r>
+    </w:p>
+    <w:p>
+      <w:pPr>
+        <w:spacing w:before="100" w:beforeAutospacing="1" w:after="0" w:line="240" w:lineRule="auto"/>
+        <w:ind w:left="1418" w:hanging="1418"/>
+      </w:pPr>
+      <w:r>
+        <w:t>Respondent:</w:t>
+      </w:r>
+      <w:r>
+        <w:tab/>
+        <w:t>The medical school</w:t>
+      </w:r>
+      <w:r>
+        <w:t>,</w:t>
+      </w:r>
+      <w:r>
+        <w:t xml:space="preserve"> yeah. Probably the St Andrews bit. I d</w:t>
+      </w:r>
+      <w:r>
+        <w:t>o not</w:t>
+      </w:r>
+      <w:r>
+        <w:t xml:space="preserve"> know if I just missed that step. The whole bit about St Andrews. I just feel like another participant was kind of in it way more. </w:t>
+      </w:r>
+    </w:p>
+    <w:p>
+      <w:pPr>
+        <w:spacing w:before="100" w:beforeAutospacing="1" w:after="0" w:line="240" w:lineRule="auto"/>
+        <w:ind w:left="1418" w:hanging="1418"/>
+      </w:pPr>
+      <w:r>
+        <w:t xml:space="preserve">Interviewer: </w:t>
+      </w:r>
+      <w:r>
+        <w:tab/>
+        <w:t>The thing is your static path was the Life Sciences one, so the last bits were more interesting. Did you feel emotionally attached to any of the stories? Obviously as a student—</w:t>
+      </w:r>
+    </w:p>
+    <w:p>
+      <w:pPr>
+        <w:spacing w:before="100" w:beforeAutospacing="1" w:after="0" w:line="240" w:lineRule="auto"/>
+        <w:ind w:left="1418" w:hanging="1418"/>
+      </w:pPr>
+      <w:r>
         <w:lastRenderedPageBreak/>
         <w:t>Respondent:</w:t>
       </w:r>
       <w:r>
         <w:tab/>
-        <w:t xml:space="preserve">Very. I thought it was like, </w:t>
+        <w:t xml:space="preserve">Yeah, I think that seeing it now versus in first year would have been </w:t>
       </w:r>
       <w:proofErr w:type="gramStart"/>
       <w:r>
-        <w:t>really easy</w:t>
+        <w:t>really different</w:t>
       </w:r>
       <w:proofErr w:type="gramEnd"/>
       <w:r>
-        <w:t xml:space="preserve"> to see kind of what you had to do. And I really liked the window thing</w:t>
-      </w:r>
-      <w:r>
-        <w:t xml:space="preserve"> [Portal interaction</w:t>
-      </w:r>
-      <w:r>
-        <w:t>]</w:t>
-      </w:r>
-      <w:r>
-        <w:t>. That was like my favourite bit. See</w:t>
-      </w:r>
-      <w:r>
-        <w:t>,</w:t>
-      </w:r>
-      <w:r>
-        <w:t xml:space="preserve"> when I figured out you could walk through it, then I was like —</w:t>
-      </w:r>
-      <w:proofErr w:type="gramStart"/>
+        <w:t>. I feel like in first year you would have been a bit more detached because it</w:t>
+      </w:r>
+      <w:r>
+        <w:t xml:space="preserve"> i</w:t>
+      </w:r>
+      <w:r>
+        <w:t>s brand new. But I feel like in fourth year it</w:t>
+      </w:r>
+      <w:r>
+        <w:t xml:space="preserve"> i</w:t>
+      </w:r>
+      <w:r>
+        <w:t xml:space="preserve">s more </w:t>
+      </w:r>
+      <w:r>
+        <w:t>“</w:t>
+      </w:r>
+      <w:r>
+        <w:t>damn, look at this</w:t>
+      </w:r>
+      <w:r>
+        <w:t>”</w:t>
+      </w:r>
       <w:r>
         <w:t>.</w:t>
       </w:r>
-      <w:r>
-        <w:t xml:space="preserve">  </w:t>
-      </w:r>
-      <w:proofErr w:type="gramEnd"/>
-      <w:r>
-        <w:t xml:space="preserve">I think because like before, to be fair, I had a couch in the way so I couldn’t, but when it first </w:t>
-      </w:r>
-      <w:proofErr w:type="gramStart"/>
-      <w:r>
-        <w:t>happened</w:t>
-      </w:r>
-      <w:proofErr w:type="gramEnd"/>
-      <w:r>
-        <w:t xml:space="preserve"> I was like</w:t>
-      </w:r>
-      <w:r>
-        <w:t>,</w:t>
-      </w:r>
-      <w:r>
-        <w:t xml:space="preserve"> super cool. </w:t>
+    </w:p>
+    <w:p>
+      <w:pPr>
+        <w:spacing w:before="100" w:beforeAutospacing="1" w:after="0" w:line="240" w:lineRule="auto"/>
+        <w:ind w:left="1418" w:hanging="1418"/>
+      </w:pPr>
+      <w:r>
+        <w:t xml:space="preserve">Interviewer: </w:t>
+      </w:r>
+      <w:r>
+        <w:tab/>
+        <w:t>Would you categorise the experience as stressful?</w:t>
+      </w:r>
+    </w:p>
+    <w:p>
+      <w:pPr>
+        <w:spacing w:before="100" w:beforeAutospacing="1" w:after="0" w:line="240" w:lineRule="auto"/>
+        <w:ind w:left="1418" w:hanging="1418"/>
+      </w:pPr>
+      <w:r>
+        <w:t>Respondent:</w:t>
+      </w:r>
+      <w:r>
+        <w:tab/>
+        <w:t>No.</w:t>
+      </w:r>
+    </w:p>
+    <w:p>
+      <w:pPr>
+        <w:spacing w:before="100" w:beforeAutospacing="1" w:after="0" w:line="240" w:lineRule="auto"/>
+        <w:ind w:left="1418" w:hanging="1418"/>
+      </w:pPr>
+      <w:r>
+        <w:t xml:space="preserve">Interviewer: </w:t>
+      </w:r>
+      <w:r>
+        <w:tab/>
+        <w:t>You sort of answered that, but did you feel more connected to the university after the tour?</w:t>
+      </w:r>
+    </w:p>
+    <w:p>
+      <w:pPr>
+        <w:spacing w:before="100" w:beforeAutospacing="1" w:after="0" w:line="240" w:lineRule="auto"/>
+        <w:ind w:left="1418" w:hanging="1418"/>
+      </w:pPr>
+      <w:r>
+        <w:t>Respondent:</w:t>
+      </w:r>
+      <w:r>
+        <w:tab/>
+        <w:t>Ye</w:t>
+      </w:r>
+      <w:r>
+        <w:t>s</w:t>
+      </w:r>
+      <w:r>
+        <w:t>.</w:t>
       </w:r>
     </w:p>
     <w:p>
@@ -1010,7 +1725,7 @@
       </w:r>
       <w:r>
         <w:tab/>
-        <w:t>How did you like the icons and the user interface? Was that relatively intuitive?</w:t>
+        <w:t>Did you feel like your actions made a difference? In terms of interactions.</w:t>
       </w:r>
     </w:p>
     <w:p>
@@ -1023,7 +1738,7 @@
       </w:r>
       <w:r>
         <w:tab/>
-        <w:t>Yes.</w:t>
+        <w:t xml:space="preserve"> Not really, but I think it would be different if you were outside. I think I was limited in where I can go and what I can do.</w:t>
       </w:r>
     </w:p>
     <w:p>
@@ -1036,564 +1751,6 @@
       </w:r>
       <w:r>
         <w:tab/>
-        <w:t xml:space="preserve">Were there any elements in the application that were out of place for you or </w:t>
-      </w:r>
-      <w:r>
-        <w:t>did not</w:t>
-      </w:r>
-      <w:r>
-        <w:t xml:space="preserve"> feel right?</w:t>
-      </w:r>
-    </w:p>
-    <w:p>
-      <w:pPr>
-        <w:spacing w:before="100" w:beforeAutospacing="1" w:after="0" w:line="240" w:lineRule="auto"/>
-        <w:ind w:left="1418" w:hanging="1418"/>
-      </w:pPr>
-      <w:r>
-        <w:t xml:space="preserve">Respondent: </w:t>
-      </w:r>
-      <w:r>
-        <w:tab/>
-        <w:t>No.</w:t>
-      </w:r>
-    </w:p>
-    <w:p>
-      <w:pPr>
-        <w:spacing w:before="100" w:beforeAutospacing="1" w:after="0" w:line="240" w:lineRule="auto"/>
-        <w:ind w:left="1418" w:hanging="1418"/>
-      </w:pPr>
-      <w:r>
-        <w:t>Interviewer:</w:t>
-      </w:r>
-      <w:r>
-        <w:tab/>
-        <w:t>Have you used Augmented Reality before?</w:t>
-      </w:r>
-    </w:p>
-    <w:p>
-      <w:pPr>
-        <w:spacing w:before="100" w:beforeAutospacing="1" w:after="0" w:line="240" w:lineRule="auto"/>
-        <w:ind w:left="1418" w:hanging="1418"/>
-      </w:pPr>
-      <w:r>
-        <w:t>Respondent:</w:t>
-      </w:r>
-      <w:r>
-        <w:tab/>
-        <w:t>No.</w:t>
-      </w:r>
-    </w:p>
-    <w:p>
-      <w:pPr>
-        <w:spacing w:before="100" w:beforeAutospacing="1" w:after="0" w:line="240" w:lineRule="auto"/>
-        <w:ind w:left="1418" w:hanging="1418"/>
-      </w:pPr>
-      <w:r>
-        <w:t>Interviewer:</w:t>
-      </w:r>
-      <w:r>
-        <w:tab/>
-        <w:t>Did you have any issues understanding the controls?</w:t>
-      </w:r>
-    </w:p>
-    <w:p>
-      <w:pPr>
-        <w:spacing w:before="100" w:beforeAutospacing="1" w:after="0" w:line="240" w:lineRule="auto"/>
-        <w:ind w:left="1418" w:hanging="1418"/>
-      </w:pPr>
-      <w:r>
-        <w:t>Respondent:</w:t>
-      </w:r>
-      <w:r>
-        <w:tab/>
-        <w:t>No</w:t>
-      </w:r>
-      <w:r>
-        <w:t>.</w:t>
-      </w:r>
-      <w:r>
-        <w:t xml:space="preserve"> I think to get started, a little bit, because I was like </w:t>
-      </w:r>
-      <w:r>
-        <w:t>“</w:t>
-      </w:r>
-      <w:r>
-        <w:t>where do I click</w:t>
-      </w:r>
-      <w:r>
-        <w:t>”</w:t>
-      </w:r>
-      <w:r>
-        <w:t xml:space="preserve">, </w:t>
-      </w:r>
-      <w:r>
-        <w:t>“</w:t>
-      </w:r>
-      <w:r>
-        <w:t>do I click anything</w:t>
-      </w:r>
-      <w:r>
-        <w:t>”</w:t>
-      </w:r>
-      <w:r>
-        <w:t xml:space="preserve">, but after I figured it out it was </w:t>
-      </w:r>
-      <w:proofErr w:type="gramStart"/>
-      <w:r>
-        <w:t>really easy</w:t>
-      </w:r>
-      <w:proofErr w:type="gramEnd"/>
-      <w:r>
-        <w:t>.</w:t>
-      </w:r>
-    </w:p>
-    <w:p>
-      <w:pPr>
-        <w:spacing w:before="100" w:beforeAutospacing="1" w:after="0" w:line="240" w:lineRule="auto"/>
-        <w:ind w:left="1418" w:hanging="1418"/>
-      </w:pPr>
-      <w:r>
-        <w:t>Interviewer:</w:t>
-      </w:r>
-      <w:r>
-        <w:tab/>
-        <w:t>Yeah, the thing is with Augmented Reality is that no one has used it before, so no one know</w:t>
-      </w:r>
-      <w:r>
-        <w:t>s</w:t>
-      </w:r>
-      <w:r>
-        <w:t xml:space="preserve"> what to do. Were the gestures accurate? Did you have issues at any point?</w:t>
-      </w:r>
-    </w:p>
-    <w:p>
-      <w:pPr>
-        <w:spacing w:before="100" w:beforeAutospacing="1" w:after="0" w:line="240" w:lineRule="auto"/>
-        <w:ind w:left="1418" w:hanging="1418"/>
-      </w:pPr>
-      <w:r>
-        <w:t xml:space="preserve">Respondent: </w:t>
-      </w:r>
-      <w:r>
-        <w:tab/>
-        <w:t>No, no.</w:t>
-      </w:r>
-    </w:p>
-    <w:p>
-      <w:pPr>
-        <w:spacing w:before="100" w:beforeAutospacing="1" w:after="0" w:line="240" w:lineRule="auto"/>
-        <w:ind w:left="1418" w:hanging="1418"/>
-      </w:pPr>
-      <w:r>
-        <w:t xml:space="preserve">Interviewer: </w:t>
-      </w:r>
-      <w:r>
-        <w:tab/>
-        <w:t>Were the directions easy to follow?</w:t>
-      </w:r>
-    </w:p>
-    <w:p>
-      <w:pPr>
-        <w:spacing w:before="100" w:beforeAutospacing="1" w:after="0" w:line="240" w:lineRule="auto"/>
-        <w:ind w:left="1418" w:hanging="1418"/>
-      </w:pPr>
-      <w:r>
-        <w:t>Respondent:</w:t>
-      </w:r>
-      <w:r>
-        <w:tab/>
-        <w:t>Yes.</w:t>
-      </w:r>
-    </w:p>
-    <w:p>
-      <w:pPr>
-        <w:spacing w:before="100" w:beforeAutospacing="1" w:after="0" w:line="240" w:lineRule="auto"/>
-        <w:ind w:left="1418" w:hanging="1418"/>
-      </w:pPr>
-      <w:r>
-        <w:t>Interviewer:</w:t>
-      </w:r>
-      <w:r>
-        <w:tab/>
-        <w:t>Were the elements easy to use? Think picture frames, meshes on the ground.</w:t>
-      </w:r>
-    </w:p>
-    <w:p>
-      <w:pPr>
-        <w:spacing w:before="100" w:beforeAutospacing="1" w:after="0" w:line="240" w:lineRule="auto"/>
-        <w:ind w:left="1418" w:hanging="1418"/>
-      </w:pPr>
-      <w:r>
-        <w:t>Respondent:</w:t>
-      </w:r>
-      <w:r>
-        <w:tab/>
-        <w:t>Yeah, definitely.</w:t>
-      </w:r>
-    </w:p>
-    <w:p>
-      <w:pPr>
-        <w:spacing w:before="100" w:beforeAutospacing="1" w:after="0" w:line="240" w:lineRule="auto"/>
-        <w:ind w:left="1418" w:hanging="1418"/>
-      </w:pPr>
-      <w:r>
-        <w:t>Interviewer:</w:t>
-      </w:r>
-      <w:r>
-        <w:tab/>
-        <w:t>In terms of the story, did you find yourself constantly engaged, wanting to see what</w:t>
-      </w:r>
-      <w:r>
-        <w:t xml:space="preserve"> is</w:t>
-      </w:r>
-      <w:r>
-        <w:t xml:space="preserve"> next?</w:t>
-      </w:r>
-    </w:p>
-    <w:p>
-      <w:pPr>
-        <w:spacing w:before="100" w:beforeAutospacing="1" w:after="0" w:line="240" w:lineRule="auto"/>
-        <w:ind w:left="1418" w:hanging="1418"/>
-      </w:pPr>
-      <w:r>
-        <w:t>Respondent:</w:t>
-      </w:r>
-      <w:r>
-        <w:tab/>
-        <w:t>Yeah, I never had them before, but I wanted the little things that you could read and watch</w:t>
-      </w:r>
-      <w:r>
-        <w:t xml:space="preserve"> [Pedestal interactions]</w:t>
-      </w:r>
-      <w:r>
-        <w:t>, but I did</w:t>
-      </w:r>
-      <w:r>
-        <w:t xml:space="preserve"> no</w:t>
-      </w:r>
-      <w:r>
-        <w:t xml:space="preserve">t normally get them. </w:t>
-      </w:r>
-    </w:p>
-    <w:p>
-      <w:pPr>
-        <w:spacing w:before="100" w:beforeAutospacing="1" w:after="0" w:line="240" w:lineRule="auto"/>
-        <w:ind w:left="1418" w:hanging="1418"/>
-      </w:pPr>
-      <w:r>
-        <w:t>Interviewer:</w:t>
-      </w:r>
-      <w:r>
-        <w:tab/>
-        <w:t>Did you find yourself disconnected at any point? Were you thinking “ah, this is out of place”?</w:t>
-      </w:r>
-    </w:p>
-    <w:p>
-      <w:pPr>
-        <w:spacing w:before="100" w:beforeAutospacing="1" w:after="0" w:line="240" w:lineRule="auto"/>
-        <w:ind w:left="1418" w:hanging="1418"/>
-      </w:pPr>
-      <w:r>
-        <w:lastRenderedPageBreak/>
-        <w:t>Respondent:</w:t>
-      </w:r>
-      <w:r>
-        <w:tab/>
-      </w:r>
-      <w:r>
-        <w:t>N</w:t>
-      </w:r>
-      <w:r>
-        <w:t>o, I only, I was more kind of a bit annoyed when I had to click it again because I hit a wall, but obviously you would</w:t>
-      </w:r>
-      <w:r>
-        <w:t xml:space="preserve"> no</w:t>
-      </w:r>
-      <w:r>
-        <w:t>t get that when you are outside. It was more just the situation was like “oh, damn it, I have to do this again”.</w:t>
-      </w:r>
-    </w:p>
-    <w:p>
-      <w:pPr>
-        <w:spacing w:before="100" w:beforeAutospacing="1" w:after="0" w:line="240" w:lineRule="auto"/>
-        <w:ind w:left="1418" w:hanging="1418"/>
-      </w:pPr>
-      <w:r>
-        <w:t>Interviewer:</w:t>
-      </w:r>
-      <w:r>
-        <w:tab/>
-      </w:r>
-      <w:r>
-        <w:t xml:space="preserve">Yeah, </w:t>
-      </w:r>
-      <w:r>
-        <w:t>I had this issue with another participant, it would just disappear for them as it gets close to a wall. Did you take a decision out of curiosity at any point, rather than a logical one?</w:t>
-      </w:r>
-    </w:p>
-    <w:p>
-      <w:pPr>
-        <w:spacing w:before="100" w:beforeAutospacing="1" w:after="0" w:line="240" w:lineRule="auto"/>
-        <w:ind w:left="1418" w:hanging="1418"/>
-      </w:pPr>
-      <w:r>
-        <w:t>Respondent:</w:t>
-      </w:r>
-      <w:r>
-        <w:tab/>
-        <w:t>Yeah, I feel like near the end when I realised that you were going to say “that’s the last one”, then I went for something I was more interested in like the Old Medical School. I think that</w:t>
-      </w:r>
-      <w:r>
-        <w:t xml:space="preserve"> i</w:t>
-      </w:r>
-      <w:r>
-        <w:t xml:space="preserve">s more related because I am a medical student. I think an art person would have went to a different </w:t>
-      </w:r>
-      <w:r>
-        <w:t>place</w:t>
-      </w:r>
-      <w:r>
-        <w:t xml:space="preserve">. </w:t>
-      </w:r>
-    </w:p>
-    <w:p>
-      <w:pPr>
-        <w:spacing w:before="100" w:beforeAutospacing="1" w:after="0" w:line="240" w:lineRule="auto"/>
-        <w:ind w:left="1418" w:hanging="1418"/>
-      </w:pPr>
-      <w:r>
-        <w:t>Interviewer:</w:t>
-      </w:r>
-      <w:r>
-        <w:tab/>
-        <w:t>Were there any interactions that you tried out and did</w:t>
-      </w:r>
-      <w:r>
-        <w:t xml:space="preserve"> no</w:t>
-      </w:r>
-      <w:r>
-        <w:t>t yield any results?</w:t>
-      </w:r>
-    </w:p>
-    <w:p>
-      <w:pPr>
-        <w:spacing w:before="100" w:beforeAutospacing="1" w:after="0" w:line="240" w:lineRule="auto"/>
-        <w:ind w:left="1418" w:hanging="1418"/>
-      </w:pPr>
-      <w:r>
-        <w:t>Respondent:</w:t>
-      </w:r>
-      <w:r>
-        <w:tab/>
-        <w:t>Just the one that did</w:t>
-      </w:r>
-      <w:r>
-        <w:t xml:space="preserve"> no</w:t>
-      </w:r>
-      <w:r>
-        <w:t>t load.</w:t>
-      </w:r>
-      <w:r>
-        <w:t xml:space="preserve"> [talking about a Pedestal at Geddes Quadrangle]</w:t>
-      </w:r>
-    </w:p>
-    <w:p>
-      <w:pPr>
-        <w:spacing w:before="100" w:beforeAutospacing="1" w:after="0" w:line="240" w:lineRule="auto"/>
-        <w:ind w:left="1418" w:hanging="1418"/>
-      </w:pPr>
-      <w:r>
-        <w:t>Interviewer:</w:t>
-      </w:r>
-      <w:r>
-        <w:tab/>
-        <w:t>Yeah. Any points of the story that you wish you could explore more? Obviously</w:t>
-      </w:r>
-      <w:r>
-        <w:t>,</w:t>
-      </w:r>
-      <w:r>
-        <w:t xml:space="preserve"> Medical School being one of them.</w:t>
-      </w:r>
-    </w:p>
-    <w:p>
-      <w:pPr>
-        <w:spacing w:before="100" w:beforeAutospacing="1" w:after="0" w:line="240" w:lineRule="auto"/>
-        <w:ind w:left="1418" w:hanging="1418"/>
-      </w:pPr>
-      <w:r>
-        <w:t>Respondent:</w:t>
-      </w:r>
-      <w:r>
-        <w:tab/>
-        <w:t>The medical school</w:t>
-      </w:r>
-      <w:r>
-        <w:t>,</w:t>
-      </w:r>
-      <w:r>
-        <w:t xml:space="preserve"> yeah. Probably the St Andrews bit. I d</w:t>
-      </w:r>
-      <w:r>
-        <w:t>o not</w:t>
-      </w:r>
-      <w:r>
-        <w:t xml:space="preserve"> know if I just missed that step. The whole bit about St Andrews. I just feel like another participant was kind of in it way more. </w:t>
-      </w:r>
-    </w:p>
-    <w:p>
-      <w:pPr>
-        <w:spacing w:before="100" w:beforeAutospacing="1" w:after="0" w:line="240" w:lineRule="auto"/>
-        <w:ind w:left="1418" w:hanging="1418"/>
-      </w:pPr>
-      <w:r>
-        <w:t xml:space="preserve">Interviewer: </w:t>
-      </w:r>
-      <w:r>
-        <w:tab/>
-        <w:t>The thing is your static path was the Life Sciences one, so the last bits were more interesting. Did you feel emotionally attached to any of the stories? Obviously as a student—</w:t>
-      </w:r>
-    </w:p>
-    <w:p>
-      <w:pPr>
-        <w:spacing w:before="100" w:beforeAutospacing="1" w:after="0" w:line="240" w:lineRule="auto"/>
-        <w:ind w:left="1418" w:hanging="1418"/>
-      </w:pPr>
-      <w:r>
-        <w:t>Respondent:</w:t>
-      </w:r>
-      <w:r>
-        <w:tab/>
-        <w:t xml:space="preserve">Yeah, I think that seeing it now versus in first year would have been </w:t>
-      </w:r>
-      <w:proofErr w:type="gramStart"/>
-      <w:r>
-        <w:t>really different</w:t>
-      </w:r>
-      <w:proofErr w:type="gramEnd"/>
-      <w:r>
-        <w:t>. I feel like in first year you would have been a bit more detached because it</w:t>
-      </w:r>
-      <w:r>
-        <w:t xml:space="preserve"> i</w:t>
-      </w:r>
-      <w:r>
-        <w:t>s brand new. But I feel like in fourth year it</w:t>
-      </w:r>
-      <w:r>
-        <w:t xml:space="preserve"> i</w:t>
-      </w:r>
-      <w:r>
-        <w:t xml:space="preserve">s more </w:t>
-      </w:r>
-      <w:r>
-        <w:t>“</w:t>
-      </w:r>
-      <w:r>
-        <w:t>damn, look at this</w:t>
-      </w:r>
-      <w:r>
-        <w:t>”</w:t>
-      </w:r>
-      <w:r>
-        <w:t>.</w:t>
-      </w:r>
-    </w:p>
-    <w:p>
-      <w:pPr>
-        <w:spacing w:before="100" w:beforeAutospacing="1" w:after="0" w:line="240" w:lineRule="auto"/>
-        <w:ind w:left="1418" w:hanging="1418"/>
-      </w:pPr>
-      <w:r>
-        <w:t xml:space="preserve">Interviewer: </w:t>
-      </w:r>
-      <w:r>
-        <w:tab/>
-        <w:t>Would you categorise the experience as stressful?</w:t>
-      </w:r>
-    </w:p>
-    <w:p>
-      <w:pPr>
-        <w:spacing w:before="100" w:beforeAutospacing="1" w:after="0" w:line="240" w:lineRule="auto"/>
-        <w:ind w:left="1418" w:hanging="1418"/>
-      </w:pPr>
-      <w:r>
-        <w:t>Respondent:</w:t>
-      </w:r>
-      <w:r>
-        <w:tab/>
-        <w:t>No.</w:t>
-      </w:r>
-    </w:p>
-    <w:p>
-      <w:pPr>
-        <w:spacing w:before="100" w:beforeAutospacing="1" w:after="0" w:line="240" w:lineRule="auto"/>
-        <w:ind w:left="1418" w:hanging="1418"/>
-      </w:pPr>
-      <w:r>
-        <w:t xml:space="preserve">Interviewer: </w:t>
-      </w:r>
-      <w:r>
-        <w:tab/>
-        <w:t>You sort of answered that, but did you feel more connected to the university after the tour?</w:t>
-      </w:r>
-    </w:p>
-    <w:p>
-      <w:pPr>
-        <w:spacing w:before="100" w:beforeAutospacing="1" w:after="0" w:line="240" w:lineRule="auto"/>
-        <w:ind w:left="1418" w:hanging="1418"/>
-      </w:pPr>
-      <w:r>
-        <w:t>Respondent:</w:t>
-      </w:r>
-      <w:r>
-        <w:tab/>
-        <w:t>Ye</w:t>
-      </w:r>
-      <w:r>
-        <w:t>s</w:t>
-      </w:r>
-      <w:r>
-        <w:t>.</w:t>
-      </w:r>
-    </w:p>
-    <w:p>
-      <w:pPr>
-        <w:spacing w:before="100" w:beforeAutospacing="1" w:after="0" w:line="240" w:lineRule="auto"/>
-        <w:ind w:left="1418" w:hanging="1418"/>
-      </w:pPr>
-      <w:r>
-        <w:t>Interviewer:</w:t>
-      </w:r>
-      <w:r>
-        <w:tab/>
-        <w:t>Did you feel like your actions made a difference? In terms of interactions.</w:t>
-      </w:r>
-    </w:p>
-    <w:p>
-      <w:pPr>
-        <w:spacing w:before="100" w:beforeAutospacing="1" w:after="0" w:line="240" w:lineRule="auto"/>
-        <w:ind w:left="1418" w:hanging="1418"/>
-      </w:pPr>
-      <w:r>
-        <w:t>Respondent:</w:t>
-      </w:r>
-      <w:r>
-        <w:tab/>
-        <w:t xml:space="preserve"> Not really, but I think it would be different if you were outside. I think I was limited in where I can go and what I can do.</w:t>
-      </w:r>
-    </w:p>
-    <w:p>
-      <w:pPr>
-        <w:spacing w:before="100" w:beforeAutospacing="1" w:after="0" w:line="240" w:lineRule="auto"/>
-        <w:ind w:left="1418" w:hanging="1418"/>
-      </w:pPr>
-      <w:r>
-        <w:t>Interviewer:</w:t>
-      </w:r>
-      <w:r>
-        <w:tab/>
         <w:t>Did you at any point feel like the tour was not worth exploring?</w:t>
       </w:r>
     </w:p>
@@ -1603,7 +1760,6 @@
         <w:ind w:left="1418" w:hanging="1418"/>
       </w:pPr>
       <w:r>
-        <w:lastRenderedPageBreak/>
         <w:t>Respondent:</w:t>
       </w:r>
       <w:r>
@@ -1801,6 +1957,7 @@
         <w:ind w:left="1418" w:hanging="1418"/>
       </w:pPr>
       <w:r>
+        <w:lastRenderedPageBreak/>
         <w:t>Interviewer:</w:t>
       </w:r>
       <w:r>
@@ -1934,7 +2091,6 @@
         <w:ind w:left="1418" w:hanging="1418"/>
       </w:pPr>
       <w:r>
-        <w:lastRenderedPageBreak/>
         <w:t>Respondent:</w:t>
       </w:r>
       <w:r>
@@ -2192,7 +2348,7 @@
   <w:abstractNum w:abstractNumId="1" w15:restartNumberingAfterBreak="0">
     <w:nsid w:val="380276D0"/>
     <w:multiLevelType w:val="hybridMultilevel"/>
-    <w:tmpl w:val="5F9C45BC"/>
+    <w:tmpl w:val="904AFD28"/>
     <w:lvl w:ilvl="0" w:tplc="0809000F">
       <w:start w:val="1"/>
       <w:numFmt w:val="decimal"/>

</xml_diff>